<commit_message>
Subi diagramas todavía me faltan terminar los demás
</commit_message>
<xml_diff>
--- a/est_condicionales/EJERCICIOS- CONDICIONALES SIMPLES Y CONDICIONALES MÚLTIPLES.docx
+++ b/est_condicionales/EJERCICIOS- CONDICIONALES SIMPLES Y CONDICIONALES MÚLTIPLES.docx
@@ -2527,6 +2527,36 @@
         <w:jc w:val="left"/>
         <w:rPr>
           <w:rFonts w:ascii="Arial" w:hAnsi="Arial" w:cs="Arial" w:eastAsia="Arial"/>
+          <w:b/>
+          <w:i/>
+          <w:color w:val="393D40"/>
+          <w:spacing w:val="0"/>
+          <w:position w:val="0"/>
+          <w:sz w:val="24"/>
+          <w:shd w:fill="auto" w:val="clear"/>
+        </w:rPr>
+      </w:pPr>
+      <w:r>
+        <w:rPr>
+          <w:rFonts w:ascii="Arial" w:hAnsi="Arial" w:cs="Arial" w:eastAsia="Arial"/>
+          <w:b/>
+          <w:i/>
+          <w:color w:val="393D40"/>
+          <w:spacing w:val="0"/>
+          <w:position w:val="0"/>
+          <w:sz w:val="24"/>
+          <w:shd w:fill="auto" w:val="clear"/>
+        </w:rPr>
+        <w:t xml:space="preserve">15.- Fin</w:t>
+      </w:r>
+    </w:p>
+    <w:p>
+      <w:pPr>
+        <w:spacing w:before="0" w:after="460" w:line="240"/>
+        <w:ind w:right="0" w:left="0" w:firstLine="0"/>
+        <w:jc w:val="left"/>
+        <w:rPr>
+          <w:rFonts w:ascii="Arial" w:hAnsi="Arial" w:cs="Arial" w:eastAsia="Arial"/>
           <w:color w:val="000000"/>
           <w:spacing w:val="0"/>
           <w:position w:val="0"/>
@@ -2535,17 +2565,13 @@
         </w:rPr>
       </w:pPr>
       <w:r>
-        <w:rPr>
-          <w:rFonts w:ascii="Arial" w:hAnsi="Arial" w:cs="Arial" w:eastAsia="Arial"/>
-          <w:b/>
-          <w:i/>
-          <w:color w:val="393D40"/>
-          <w:spacing w:val="0"/>
-          <w:position w:val="0"/>
-          <w:sz w:val="24"/>
-          <w:shd w:fill="auto" w:val="clear"/>
-        </w:rPr>
-        <w:t xml:space="preserve">15.- Fin</w:t>
+        <w:object w:dxaOrig="8310" w:dyaOrig="11085">
+          <v:rect xmlns:o="urn:schemas-microsoft-com:office:office" xmlns:v="urn:schemas-microsoft-com:vml" id="rectole0000000002" style="width:415.500000pt;height:554.250000pt" o:preferrelative="t" o:ole="">
+            <o:lock v:ext="edit"/>
+            <v:imagedata xmlns:r="http://schemas.openxmlformats.org/officeDocument/2006/relationships" r:id="docRId5" o:title=""/>
+          </v:rect>
+          <o:OLEObject xmlns:r="http://schemas.openxmlformats.org/officeDocument/2006/relationships" xmlns:o="urn:schemas-microsoft-com:office:office" Type="Embed" ProgID="StaticMetafile" DrawAspect="Content" ObjectID="0000000002" ShapeID="rectole0000000002" r:id="docRId4"/>
+        </w:object>
       </w:r>
     </w:p>
     <w:p>
@@ -3051,6 +3077,32 @@
     </w:p>
     <w:p>
       <w:pPr>
+        <w:spacing w:before="0" w:after="460" w:line="240"/>
+        <w:ind w:right="0" w:left="0" w:firstLine="0"/>
+        <w:jc w:val="left"/>
+        <w:rPr>
+          <w:rFonts w:ascii="Arial" w:hAnsi="Arial" w:cs="Arial" w:eastAsia="Arial"/>
+          <w:b/>
+          <w:i/>
+          <w:color w:val="393D40"/>
+          <w:spacing w:val="0"/>
+          <w:position w:val="0"/>
+          <w:sz w:val="24"/>
+          <w:shd w:fill="auto" w:val="clear"/>
+        </w:rPr>
+      </w:pPr>
+      <w:r>
+        <w:object w:dxaOrig="8310" w:dyaOrig="11085">
+          <v:rect xmlns:o="urn:schemas-microsoft-com:office:office" xmlns:v="urn:schemas-microsoft-com:vml" id="rectole0000000003" style="width:415.500000pt;height:554.250000pt" o:preferrelative="t" o:ole="">
+            <o:lock v:ext="edit"/>
+            <v:imagedata xmlns:r="http://schemas.openxmlformats.org/officeDocument/2006/relationships" r:id="docRId7" o:title=""/>
+          </v:rect>
+          <o:OLEObject xmlns:r="http://schemas.openxmlformats.org/officeDocument/2006/relationships" xmlns:o="urn:schemas-microsoft-com:office:office" Type="Embed" ProgID="StaticMetafile" DrawAspect="Content" ObjectID="0000000003" ShapeID="rectole0000000003" r:id="docRId6"/>
+        </w:object>
+      </w:r>
+    </w:p>
+    <w:p>
+      <w:pPr>
         <w:spacing w:before="300" w:after="600" w:line="240"/>
         <w:ind w:right="0" w:left="0" w:firstLine="0"/>
         <w:jc w:val="left"/>
@@ -3407,8 +3459,6 @@
         <w:jc w:val="both"/>
         <w:rPr>
           <w:rFonts w:ascii="Arial" w:hAnsi="Arial" w:cs="Arial" w:eastAsia="Arial"/>
-          <w:b/>
-          <w:i/>
           <w:color w:val="393D40"/>
           <w:spacing w:val="0"/>
           <w:position w:val="0"/>
@@ -3429,21 +3479,6 @@
         </w:rPr>
         <w:t xml:space="preserve">personas *2.0</w:t>
       </w:r>
-    </w:p>
-    <w:p>
-      <w:pPr>
-        <w:spacing w:before="0" w:after="460" w:line="240"/>
-        <w:ind w:right="0" w:left="0" w:firstLine="0"/>
-        <w:jc w:val="both"/>
-        <w:rPr>
-          <w:rFonts w:ascii="Arial" w:hAnsi="Arial" w:cs="Arial" w:eastAsia="Arial"/>
-          <w:color w:val="393D40"/>
-          <w:spacing w:val="0"/>
-          <w:position w:val="0"/>
-          <w:sz w:val="24"/>
-          <w:shd w:fill="auto" w:val="clear"/>
-        </w:rPr>
-      </w:pPr>
     </w:p>
     <w:p>
       <w:pPr>

</xml_diff>